<commit_message>
Removed Future Studies Q from survey
Removed future Studies question from survey
</commit_message>
<xml_diff>
--- a/docs/VM Step-by-step.docx
+++ b/docs/VM Step-by-step.docx
@@ -15,13 +15,8 @@
         <w:pStyle w:val="Heading1"/>
       </w:pPr>
       <w:r>
-        <w:t xml:space="preserve">Exporting VM from </w:t>
-      </w:r>
-      <w:proofErr w:type="spellStart"/>
-      <w:r>
-        <w:t>VirtualBox</w:t>
-      </w:r>
-      <w:proofErr w:type="spellEnd"/>
+        <w:t>Exporting VM from VirtualBox</w:t>
+      </w:r>
     </w:p>
     <w:p>
       <w:pPr>
@@ -32,15 +27,7 @@
         </w:numPr>
       </w:pPr>
       <w:r>
-        <w:t xml:space="preserve">In </w:t>
-      </w:r>
-      <w:proofErr w:type="spellStart"/>
-      <w:r>
-        <w:t>VirtualBox</w:t>
-      </w:r>
-      <w:proofErr w:type="spellEnd"/>
-      <w:r>
-        <w:t xml:space="preserve">, run “Export Appliance…” and choosing the </w:t>
+        <w:t xml:space="preserve">In VirtualBox, run “Export Appliance…” and choosing the </w:t>
       </w:r>
       <w:r>
         <w:t>OVF 1.0</w:t>
@@ -58,76 +45,7 @@
         </w:numPr>
       </w:pPr>
       <w:r>
-        <w:t>Transfer .ova file to Iron Key.  If transferring from dev server, you can copy the .ova file (</w:t>
-      </w:r>
-      <w:proofErr w:type="spellStart"/>
-      <w:r>
-        <w:t>control+c</w:t>
-      </w:r>
-      <w:proofErr w:type="spellEnd"/>
-      <w:r>
-        <w:t>) and paste it directly to the iron key folder (</w:t>
-      </w:r>
-      <w:proofErr w:type="spellStart"/>
-      <w:r>
-        <w:t>control+v</w:t>
-      </w:r>
-      <w:proofErr w:type="spellEnd"/>
-      <w:r>
-        <w:t>)</w:t>
-      </w:r>
-    </w:p>
-    <w:p>
-      <w:pPr>
-        <w:pStyle w:val="Heading1"/>
-      </w:pPr>
-      <w:r>
-        <w:t xml:space="preserve">Importing VM into </w:t>
-      </w:r>
-      <w:proofErr w:type="spellStart"/>
-      <w:r>
-        <w:t>VirtualBox</w:t>
-      </w:r>
-      <w:proofErr w:type="spellEnd"/>
-      <w:r>
-        <w:t xml:space="preserve"> and running </w:t>
-      </w:r>
-      <w:proofErr w:type="spellStart"/>
-      <w:r>
-        <w:t>otree</w:t>
-      </w:r>
-      <w:proofErr w:type="spellEnd"/>
-    </w:p>
-    <w:p>
-      <w:pPr>
-        <w:pStyle w:val="ListParagraph"/>
-        <w:numPr>
-          <w:ilvl w:val="0"/>
-          <w:numId w:val="3"/>
-        </w:numPr>
-      </w:pPr>
-      <w:r>
-        <w:t xml:space="preserve">Log in to server laptop with </w:t>
-      </w:r>
-      <w:proofErr w:type="spellStart"/>
-      <w:r>
-        <w:t>Gburg</w:t>
-      </w:r>
-      <w:proofErr w:type="spellEnd"/>
-      <w:r>
-        <w:t xml:space="preserve"> credentials</w:t>
-      </w:r>
-    </w:p>
-    <w:p>
-      <w:pPr>
-        <w:pStyle w:val="ListParagraph"/>
-        <w:numPr>
-          <w:ilvl w:val="0"/>
-          <w:numId w:val="3"/>
-        </w:numPr>
-      </w:pPr>
-      <w:r>
-        <w:t>Open Iron Key</w:t>
+        <w:t>Transfer .ova file to Iron Key.  If transferring from dev server, you can copy the .ova file (control+c) and paste it directly to the iron key folder (control+v)</w:t>
       </w:r>
     </w:p>
     <w:p>
@@ -135,165 +53,24 @@
         <w:pStyle w:val="ListParagraph"/>
         <w:numPr>
           <w:ilvl w:val="1"/>
-          <w:numId w:val="3"/>
-        </w:numPr>
-      </w:pPr>
-      <w:r>
-        <w:t>Pw: Springtime2017! (case sensitive)</w:t>
-      </w:r>
-    </w:p>
-    <w:p>
-      <w:pPr>
-        <w:pStyle w:val="ListParagraph"/>
-        <w:numPr>
-          <w:ilvl w:val="0"/>
-          <w:numId w:val="3"/>
-        </w:numPr>
-      </w:pPr>
-      <w:r>
-        <w:t>Copy .ova file from Iron Key to destination experimenter’s machine</w:t>
-      </w:r>
-    </w:p>
-    <w:p>
-      <w:pPr>
-        <w:pStyle w:val="ListParagraph"/>
-        <w:numPr>
-          <w:ilvl w:val="0"/>
-          <w:numId w:val="3"/>
-        </w:numPr>
-      </w:pPr>
-      <w:r>
-        <w:t xml:space="preserve">Open </w:t>
-      </w:r>
-      <w:proofErr w:type="spellStart"/>
-      <w:r>
-        <w:t>VirtualBox</w:t>
-      </w:r>
-      <w:proofErr w:type="spellEnd"/>
-      <w:r>
-        <w:t xml:space="preserve"> on experimenter machine</w:t>
-      </w:r>
-    </w:p>
-    <w:p>
-      <w:pPr>
-        <w:pStyle w:val="ListParagraph"/>
-        <w:numPr>
-          <w:ilvl w:val="0"/>
-          <w:numId w:val="3"/>
-        </w:numPr>
-      </w:pPr>
-      <w:r>
-        <w:t>Add virtual machine</w:t>
-      </w:r>
-    </w:p>
-    <w:p>
-      <w:pPr>
-        <w:pStyle w:val="ListParagraph"/>
-        <w:numPr>
-          <w:ilvl w:val="1"/>
-          <w:numId w:val="3"/>
-        </w:numPr>
-      </w:pPr>
-      <w:r>
-        <w:t xml:space="preserve">Choose “Import </w:t>
-      </w:r>
-      <w:proofErr w:type="spellStart"/>
-      <w:r>
-        <w:t>Applicance</w:t>
-      </w:r>
-      <w:proofErr w:type="spellEnd"/>
-      <w:proofErr w:type="gramStart"/>
-      <w:r>
-        <w:t>..”</w:t>
-      </w:r>
-      <w:proofErr w:type="gramEnd"/>
-      <w:r>
-        <w:t xml:space="preserve"> from the </w:t>
-      </w:r>
-      <w:proofErr w:type="spellStart"/>
-      <w:r>
-        <w:t>VirtualBox</w:t>
-      </w:r>
-      <w:proofErr w:type="spellEnd"/>
-      <w:r>
-        <w:t xml:space="preserve"> menu, and select the .ova file.</w:t>
-      </w:r>
-    </w:p>
-    <w:p>
-      <w:pPr>
-        <w:pStyle w:val="ListParagraph"/>
-        <w:numPr>
-          <w:ilvl w:val="0"/>
-          <w:numId w:val="3"/>
-        </w:numPr>
-      </w:pPr>
-      <w:r>
-        <w:t>Boot up the VM</w:t>
-      </w:r>
-    </w:p>
-    <w:p>
-      <w:pPr>
-        <w:pStyle w:val="ListParagraph"/>
-        <w:numPr>
-          <w:ilvl w:val="1"/>
-          <w:numId w:val="3"/>
-        </w:numPr>
-      </w:pPr>
-      <w:r>
-        <w:t>“Start…” -&gt; “Normal Start”</w:t>
-      </w:r>
-    </w:p>
-    <w:p>
-      <w:pPr>
-        <w:pStyle w:val="ListParagraph"/>
-        <w:numPr>
-          <w:ilvl w:val="0"/>
-          <w:numId w:val="3"/>
-        </w:numPr>
-      </w:pPr>
-      <w:r>
-        <w:t>Wait for the virtual machine to boot up, you may have to hit a key to wake it up once it is done booting.</w:t>
-      </w:r>
-    </w:p>
-    <w:p>
-      <w:pPr>
-        <w:pStyle w:val="ListParagraph"/>
-        <w:numPr>
-          <w:ilvl w:val="0"/>
-          <w:numId w:val="3"/>
-        </w:numPr>
-      </w:pPr>
-      <w:r>
-        <w:t xml:space="preserve">Login with </w:t>
-      </w:r>
-    </w:p>
-    <w:p>
-      <w:pPr>
-        <w:pStyle w:val="ListParagraph"/>
-        <w:numPr>
-          <w:ilvl w:val="1"/>
-          <w:numId w:val="3"/>
-        </w:numPr>
-      </w:pPr>
-      <w:r>
-        <w:t xml:space="preserve">username: vagrant </w:t>
-      </w:r>
-    </w:p>
-    <w:p>
-      <w:pPr>
-        <w:pStyle w:val="ListParagraph"/>
-        <w:numPr>
-          <w:ilvl w:val="1"/>
-          <w:numId w:val="3"/>
-        </w:numPr>
-      </w:pPr>
-      <w:r>
-        <w:t>password: vagran</w:t>
+          <w:numId w:val="1"/>
+        </w:numPr>
+      </w:pPr>
+      <w:r>
+        <w:t>Note: this process once resulted in a corrupted .ova file on the ironkey.  It may be smarter to first copy to local desktop, then ironkey.  It is also very prudent to test the .ova file before traveling all the way to Gettysburg.  Maybe even have a backup copy.</w:t>
       </w:r>
       <w:bookmarkStart w:id="0" w:name="_GoBack"/>
       <w:bookmarkEnd w:id="0"/>
-      <w:r>
-        <w:t>t</w:t>
+    </w:p>
+    <w:p>
+      <w:pPr>
+        <w:pStyle w:val="Heading1"/>
+      </w:pPr>
+      <w:r>
+        <w:t>Importing VM into VirtualBox</w:t>
+      </w:r>
+      <w:r>
+        <w:t xml:space="preserve"> and running otree</w:t>
       </w:r>
     </w:p>
     <w:p>
@@ -305,23 +82,7 @@
         </w:numPr>
       </w:pPr>
       <w:r>
-        <w:t>Run “source ~/.</w:t>
-      </w:r>
-      <w:proofErr w:type="spellStart"/>
-      <w:r>
-        <w:t>virtualenv</w:t>
-      </w:r>
-      <w:proofErr w:type="spellEnd"/>
-      <w:r>
-        <w:t>/</w:t>
-      </w:r>
-      <w:proofErr w:type="spellStart"/>
-      <w:r>
-        <w:t>env</w:t>
-      </w:r>
-      <w:proofErr w:type="spellEnd"/>
-      <w:r>
-        <w:t>/bin/activate”</w:t>
+        <w:t>Log in to server laptop with Gburg credentials</w:t>
       </w:r>
     </w:p>
     <w:p>
@@ -333,15 +94,169 @@
         </w:numPr>
       </w:pPr>
       <w:r>
+        <w:t>Open Iron Key</w:t>
+      </w:r>
+    </w:p>
+    <w:p>
+      <w:pPr>
+        <w:pStyle w:val="ListParagraph"/>
+        <w:numPr>
+          <w:ilvl w:val="1"/>
+          <w:numId w:val="3"/>
+        </w:numPr>
+      </w:pPr>
+      <w:r>
+        <w:t>Pw: Springtime2017! (case sensitive)</w:t>
+      </w:r>
+    </w:p>
+    <w:p>
+      <w:pPr>
+        <w:pStyle w:val="ListParagraph"/>
+        <w:numPr>
+          <w:ilvl w:val="0"/>
+          <w:numId w:val="3"/>
+        </w:numPr>
+      </w:pPr>
+      <w:r>
+        <w:t>Copy .ova file from Iron Key to destination experimenter’s machine</w:t>
+      </w:r>
+    </w:p>
+    <w:p>
+      <w:pPr>
+        <w:pStyle w:val="ListParagraph"/>
+        <w:numPr>
+          <w:ilvl w:val="0"/>
+          <w:numId w:val="3"/>
+        </w:numPr>
+      </w:pPr>
+      <w:r>
+        <w:t>Open VirtualBox on experimenter machine</w:t>
+      </w:r>
+    </w:p>
+    <w:p>
+      <w:pPr>
+        <w:pStyle w:val="ListParagraph"/>
+        <w:numPr>
+          <w:ilvl w:val="0"/>
+          <w:numId w:val="3"/>
+        </w:numPr>
+      </w:pPr>
+      <w:r>
+        <w:t>Add virtual machine</w:t>
+      </w:r>
+    </w:p>
+    <w:p>
+      <w:pPr>
+        <w:pStyle w:val="ListParagraph"/>
+        <w:numPr>
+          <w:ilvl w:val="1"/>
+          <w:numId w:val="3"/>
+        </w:numPr>
+      </w:pPr>
+      <w:r>
+        <w:t>Choose “Import Applicance..” from the VirtualBox menu, and select the .ova file.</w:t>
+      </w:r>
+    </w:p>
+    <w:p>
+      <w:pPr>
+        <w:pStyle w:val="ListParagraph"/>
+        <w:numPr>
+          <w:ilvl w:val="0"/>
+          <w:numId w:val="3"/>
+        </w:numPr>
+      </w:pPr>
+      <w:r>
+        <w:t>Boot up the VM</w:t>
+      </w:r>
+    </w:p>
+    <w:p>
+      <w:pPr>
+        <w:pStyle w:val="ListParagraph"/>
+        <w:numPr>
+          <w:ilvl w:val="1"/>
+          <w:numId w:val="3"/>
+        </w:numPr>
+      </w:pPr>
+      <w:r>
+        <w:t>“Start…” -&gt; “Normal Start”</w:t>
+      </w:r>
+    </w:p>
+    <w:p>
+      <w:pPr>
+        <w:pStyle w:val="ListParagraph"/>
+        <w:numPr>
+          <w:ilvl w:val="0"/>
+          <w:numId w:val="3"/>
+        </w:numPr>
+      </w:pPr>
+      <w:r>
+        <w:t>Wait for the virtual machine to boot up, you may have to hit a key to wake it up once it is done booting.</w:t>
+      </w:r>
+    </w:p>
+    <w:p>
+      <w:pPr>
+        <w:pStyle w:val="ListParagraph"/>
+        <w:numPr>
+          <w:ilvl w:val="0"/>
+          <w:numId w:val="3"/>
+        </w:numPr>
+      </w:pPr>
+      <w:r>
+        <w:t xml:space="preserve">Login with </w:t>
+      </w:r>
+    </w:p>
+    <w:p>
+      <w:pPr>
+        <w:pStyle w:val="ListParagraph"/>
+        <w:numPr>
+          <w:ilvl w:val="1"/>
+          <w:numId w:val="3"/>
+        </w:numPr>
+      </w:pPr>
+      <w:r>
+        <w:t xml:space="preserve">username: vagrant </w:t>
+      </w:r>
+    </w:p>
+    <w:p>
+      <w:pPr>
+        <w:pStyle w:val="ListParagraph"/>
+        <w:numPr>
+          <w:ilvl w:val="1"/>
+          <w:numId w:val="3"/>
+        </w:numPr>
+      </w:pPr>
+      <w:r>
+        <w:t>password: vagrant</w:t>
+      </w:r>
+    </w:p>
+    <w:p>
+      <w:pPr>
+        <w:pStyle w:val="ListParagraph"/>
+        <w:numPr>
+          <w:ilvl w:val="0"/>
+          <w:numId w:val="3"/>
+        </w:numPr>
+      </w:pPr>
+      <w:r>
+        <w:t>Run “source ~/.virtualenv/env/bin/activate”</w:t>
+      </w:r>
+    </w:p>
+    <w:p>
+      <w:pPr>
+        <w:pStyle w:val="ListParagraph"/>
+        <w:numPr>
+          <w:ilvl w:val="0"/>
+          <w:numId w:val="3"/>
+        </w:numPr>
+      </w:pPr>
+      <w:r>
         <w:t>Run “</w:t>
       </w:r>
-      <w:proofErr w:type="spellStart"/>
-      <w:r>
-        <w:t>redis</w:t>
-      </w:r>
-      <w:proofErr w:type="spellEnd"/>
-      <w:r>
-        <w:t>-server&amp;”</w:t>
+      <w:r>
+        <w:t>sudo /usr/local/bin/</w:t>
+      </w:r>
+      <w:r>
+        <w:t>redis-server&amp;”</w:t>
       </w:r>
     </w:p>
     <w:p>
@@ -353,15 +268,19 @@
         </w:numPr>
       </w:pPr>
       <w:r>
-        <w:t xml:space="preserve">&amp; makes </w:t>
-      </w:r>
-      <w:proofErr w:type="spellStart"/>
-      <w:r>
-        <w:t>redis</w:t>
-      </w:r>
-      <w:proofErr w:type="spellEnd"/>
-      <w:r>
-        <w:t>-server work in the background</w:t>
+        <w:t>&amp; makes redis-server work in the background</w:t>
+      </w:r>
+    </w:p>
+    <w:p>
+      <w:pPr>
+        <w:pStyle w:val="ListParagraph"/>
+        <w:numPr>
+          <w:ilvl w:val="1"/>
+          <w:numId w:val="3"/>
+        </w:numPr>
+      </w:pPr>
+      <w:r>
+        <w:t>Can run “which redis-server” to find the path</w:t>
       </w:r>
     </w:p>
     <w:p>
@@ -385,15 +304,7 @@
         </w:numPr>
       </w:pPr>
       <w:r>
-        <w:t>Run “</w:t>
-      </w:r>
-      <w:proofErr w:type="spellStart"/>
-      <w:r>
-        <w:t>git</w:t>
-      </w:r>
-      <w:proofErr w:type="spellEnd"/>
-      <w:r>
-        <w:t xml:space="preserve"> pull</w:t>
+        <w:t>Run “git pull</w:t>
       </w:r>
       <w:r>
         <w:t xml:space="preserve"> upstream master</w:t>
@@ -411,23 +322,7 @@
         </w:numPr>
       </w:pPr>
       <w:r>
-        <w:t>Run “</w:t>
-      </w:r>
-      <w:proofErr w:type="spellStart"/>
-      <w:r>
-        <w:t>otree</w:t>
-      </w:r>
-      <w:proofErr w:type="spellEnd"/>
-      <w:r>
-        <w:t xml:space="preserve"> </w:t>
-      </w:r>
-      <w:proofErr w:type="spellStart"/>
-      <w:r>
-        <w:t>resetdb</w:t>
-      </w:r>
-      <w:proofErr w:type="spellEnd"/>
-      <w:r>
-        <w:t>”</w:t>
+        <w:t>Run “otree resetdb”</w:t>
       </w:r>
     </w:p>
     <w:p>
@@ -451,23 +346,7 @@
         </w:numPr>
       </w:pPr>
       <w:r>
-        <w:t>Run “</w:t>
-      </w:r>
-      <w:proofErr w:type="spellStart"/>
-      <w:r>
-        <w:t>otree</w:t>
-      </w:r>
-      <w:proofErr w:type="spellEnd"/>
-      <w:r>
-        <w:t xml:space="preserve"> </w:t>
-      </w:r>
-      <w:proofErr w:type="spellStart"/>
-      <w:r>
-        <w:t>collectstatic</w:t>
-      </w:r>
-      <w:proofErr w:type="spellEnd"/>
-      <w:r>
-        <w:t>”</w:t>
+        <w:t>Run “otree collectstatic”</w:t>
       </w:r>
     </w:p>
     <w:p>
@@ -482,40 +361,16 @@
         <w:t xml:space="preserve">Run </w:t>
       </w:r>
       <w:r>
-        <w:t>“</w:t>
-      </w:r>
-      <w:proofErr w:type="spellStart"/>
-      <w:r>
-        <w:t>otree</w:t>
-      </w:r>
-      <w:proofErr w:type="spellEnd"/>
-      <w:r>
-        <w:t xml:space="preserve"> </w:t>
-      </w:r>
-      <w:proofErr w:type="spellStart"/>
-      <w:r>
-        <w:t>run</w:t>
+        <w:t>“otree run</w:t>
       </w:r>
       <w:r>
         <w:t>prod</w:t>
       </w:r>
       <w:r>
-        <w:t>server</w:t>
-      </w:r>
-      <w:proofErr w:type="spellEnd"/>
-      <w:r>
-        <w:t xml:space="preserve"> </w:t>
-      </w:r>
-      <w:r>
-        <w:t>–</w:t>
-      </w:r>
-      <w:proofErr w:type="spellStart"/>
-      <w:r>
-        <w:t>addr</w:t>
-      </w:r>
-      <w:proofErr w:type="spellEnd"/>
-      <w:r>
-        <w:t xml:space="preserve"> </w:t>
+        <w:t xml:space="preserve">server </w:t>
+      </w:r>
+      <w:r>
+        <w:t xml:space="preserve">–addr </w:t>
       </w:r>
       <w:r>
         <w:t>0.0.0.0</w:t>
@@ -560,15 +415,7 @@
         </w:numPr>
       </w:pPr>
       <w:r>
-        <w:t>open command prompt (“</w:t>
-      </w:r>
-      <w:proofErr w:type="spellStart"/>
-      <w:r>
-        <w:t>cmd</w:t>
-      </w:r>
-      <w:proofErr w:type="spellEnd"/>
-      <w:r>
-        <w:t>”)</w:t>
+        <w:t>open command prompt (“cmd”)</w:t>
       </w:r>
     </w:p>
     <w:p>
@@ -579,13 +426,9 @@
           <w:numId w:val="3"/>
         </w:numPr>
       </w:pPr>
-      <w:proofErr w:type="gramStart"/>
-      <w:r>
-        <w:t>run</w:t>
-      </w:r>
-      <w:proofErr w:type="gramEnd"/>
-      <w:r>
-        <w:t xml:space="preserve"> “ipconfig” and record the first IP address.  Perhaps it’s: 138.234.89.73</w:t>
+      <w:r>
+        <w:lastRenderedPageBreak/>
+        <w:t>run “ipconfig” and record the first IP address.  Perhaps it’s: 138.234.89.73</w:t>
       </w:r>
     </w:p>
     <w:p>
@@ -597,15 +440,7 @@
         </w:numPr>
       </w:pPr>
       <w:r>
-        <w:t xml:space="preserve">Lock </w:t>
-      </w:r>
-      <w:proofErr w:type="spellStart"/>
-      <w:r>
-        <w:t>IronKey</w:t>
-      </w:r>
-      <w:proofErr w:type="spellEnd"/>
-      <w:r>
-        <w:t xml:space="preserve"> by pressing “lock drive”.  Remove iron key from host machine.</w:t>
+        <w:t>Lock IronKey by pressing “lock drive”.  Remove iron key from host machine.</w:t>
       </w:r>
     </w:p>
     <w:p>
@@ -617,15 +452,7 @@
         </w:numPr>
       </w:pPr>
       <w:r>
-        <w:t xml:space="preserve">Login to experimenter’s terminal with </w:t>
-      </w:r>
-      <w:proofErr w:type="spellStart"/>
-      <w:r>
-        <w:t>Gburg</w:t>
-      </w:r>
-      <w:proofErr w:type="spellEnd"/>
-      <w:r>
-        <w:t xml:space="preserve"> Credentials</w:t>
+        <w:t>Login to experimenter’s terminal with Gburg Credentials</w:t>
       </w:r>
     </w:p>
     <w:p>
@@ -637,23 +464,7 @@
         </w:numPr>
       </w:pPr>
       <w:r>
-        <w:t>Open browser to url: &lt;</w:t>
-      </w:r>
-      <w:proofErr w:type="spellStart"/>
-      <w:r>
-        <w:t>ip</w:t>
-      </w:r>
-      <w:proofErr w:type="spellEnd"/>
-      <w:r>
-        <w:t>-address&gt;:8000 (</w:t>
-      </w:r>
-      <w:proofErr w:type="spellStart"/>
-      <w:r>
-        <w:t>eg</w:t>
-      </w:r>
-      <w:proofErr w:type="spellEnd"/>
-      <w:r>
-        <w:t xml:space="preserve"> 138.234.89.73:8000)</w:t>
+        <w:t>Open browser to url: &lt;ip-address&gt;:8000 (eg 138.234.89.73:8000)</w:t>
       </w:r>
     </w:p>
     <w:p>
@@ -665,7 +476,6 @@
         </w:numPr>
       </w:pPr>
       <w:r>
-        <w:lastRenderedPageBreak/>
         <w:t>username: admin</w:t>
       </w:r>
     </w:p>
@@ -678,28 +488,15 @@
         </w:numPr>
       </w:pPr>
       <w:r>
-        <w:t xml:space="preserve">password: </w:t>
-      </w:r>
-      <w:proofErr w:type="spellStart"/>
-      <w:r>
-        <w:t>cfpbrules</w:t>
-      </w:r>
-      <w:proofErr w:type="spellEnd"/>
+        <w:t>password: cfpbrules</w:t>
+      </w:r>
     </w:p>
     <w:p>
       <w:pPr>
         <w:pStyle w:val="Heading1"/>
       </w:pPr>
       <w:r>
-        <w:t xml:space="preserve">If you make changes to the </w:t>
-      </w:r>
-      <w:proofErr w:type="spellStart"/>
-      <w:r>
-        <w:t>Git</w:t>
-      </w:r>
-      <w:proofErr w:type="spellEnd"/>
-      <w:r>
-        <w:t xml:space="preserve"> repo</w:t>
+        <w:t>If you make changes to the Git repo</w:t>
       </w:r>
     </w:p>
     <w:p>
@@ -711,15 +508,7 @@
         </w:numPr>
       </w:pPr>
       <w:r>
-        <w:t xml:space="preserve">Go to server laptop, and kill </w:t>
-      </w:r>
-      <w:proofErr w:type="spellStart"/>
-      <w:r>
-        <w:t>otree</w:t>
-      </w:r>
-      <w:proofErr w:type="spellEnd"/>
-      <w:r>
-        <w:t xml:space="preserve"> server</w:t>
+        <w:t>Go to server laptop, and kill otree server</w:t>
       </w:r>
     </w:p>
     <w:p>
@@ -737,15 +526,7 @@
         <w:t>2</w:t>
       </w:r>
       <w:r>
-        <w:t>, above (“run ‘</w:t>
-      </w:r>
-      <w:proofErr w:type="spellStart"/>
-      <w:r>
-        <w:t>git</w:t>
-      </w:r>
-      <w:proofErr w:type="spellEnd"/>
-      <w:r>
-        <w:t xml:space="preserve"> pull…’)</w:t>
+        <w:t>, above (“run ‘git pull…’)</w:t>
       </w:r>
     </w:p>
     <w:p>
@@ -780,15 +561,7 @@
         </w:numPr>
       </w:pPr>
       <w:r>
-        <w:t xml:space="preserve">Stop </w:t>
-      </w:r>
-      <w:proofErr w:type="spellStart"/>
-      <w:r>
-        <w:t>otree</w:t>
-      </w:r>
-      <w:proofErr w:type="spellEnd"/>
-      <w:r>
-        <w:t xml:space="preserve"> server</w:t>
+        <w:t>Stop otree server</w:t>
       </w:r>
     </w:p>
     <w:p>
@@ -1101,7 +874,7 @@
         <w:rFonts w:hint="default"/>
       </w:rPr>
     </w:lvl>
-    <w:lvl w:ilvl="1" w:tplc="04090019" w:tentative="1">
+    <w:lvl w:ilvl="1" w:tplc="04090019">
       <w:start w:val="1"/>
       <w:numFmt w:val="lowerLetter"/>
       <w:lvlText w:val="%2."/>

</xml_diff>